<commit_message>
adding some new notes
</commit_message>
<xml_diff>
--- a/AVLTree/Insertion in AVL trees.docx
+++ b/AVLTree/Insertion in AVL trees.docx
@@ -999,6 +999,16 @@
         <w:lastRenderedPageBreak/>
         <w:t>Left Right condition:</w:t>
       </w:r>
+    </w:p>
+    <w:p>
+      <w:pPr>
+        <w:bidi/>
+        <w:rPr>
+          <w:rFonts w:hint="cs"/>
+          <w:rtl/>
+          <w:lang w:val="en-US" w:bidi="fa-IR"/>
+        </w:rPr>
+      </w:pPr>
     </w:p>
     <w:sectPr>
       <w:pgSz w:w="12240" w:h="15840"/>

</xml_diff>